<commit_message>
new file has bee uploaded
</commit_message>
<xml_diff>
--- a/ISYS3001.docx
+++ b/ISYS3001.docx
@@ -59,7 +59,13 @@
     </w:p>
     <w:p>
       <w:r>
-        <w:t>A cool quote by Dijkstra:</w:t>
+        <w:t xml:space="preserve">A cool quote by </w:t>
+      </w:r>
+      <w:r>
+        <w:t>Sunita</w:t>
+      </w:r>
+      <w:r>
+        <w:t>:</w:t>
       </w:r>
     </w:p>
     <w:p>
@@ -76,7 +82,19 @@
           <w:szCs w:val="21"/>
           <w:shd w:val="clear" w:color="auto" w:fill="FFFFFF"/>
         </w:rPr>
-        <w:t>Computer science is no more about computers than astronomy is about telescopes.”</w:t>
+        <w:t>Everyone stay safe on this pandemic, Hopefully this pandemic will over soon and it will normal.</w:t>
+      </w:r>
+      <w:r>
+        <w:rPr>
+          <w:rFonts w:ascii="Arial" w:hAnsi="Arial" w:cs="Arial"/>
+          <w:i/>
+          <w:iCs/>
+          <w:color w:val="4D5156"/>
+          <w:sz w:val="21"/>
+          <w:szCs w:val="21"/>
+          <w:shd w:val="clear" w:color="auto" w:fill="FFFFFF"/>
+        </w:rPr>
+        <w:t>”</w:t>
       </w:r>
     </w:p>
     <w:sectPr>

</xml_diff>